<commit_message>
MIA graphs unit started
</commit_message>
<xml_diff>
--- a/ModelosInteligenciaArtificial/Unit03-NLP/Exam-2ndHalf/ExamNotes.docx
+++ b/ModelosInteligenciaArtificial/Unit03-NLP/Exam-2ndHalf/ExamNotes.docx
@@ -1,6 +1,6 @@
 
 <file path=word/document.xml><?xml version="1.0" encoding="utf-8"?>
-<w:document xmlns:wpc="http://schemas.microsoft.com/office/word/2010/wordprocessingCanvas" xmlns:cx="http://schemas.microsoft.com/office/drawing/2014/chartex" xmlns:cx1="http://schemas.microsoft.com/office/drawing/2015/9/8/chartex" xmlns:cx2="http://schemas.microsoft.com/office/drawing/2015/10/21/chartex" xmlns:cx3="http://schemas.microsoft.com/office/drawing/2016/5/9/chartex" xmlns:cx4="http://schemas.microsoft.com/office/drawing/2016/5/10/chartex" xmlns:cx5="http://schemas.microsoft.com/office/drawing/2016/5/11/chartex" xmlns:cx6="http://schemas.microsoft.com/office/drawing/2016/5/12/chartex" xmlns:cx7="http://schemas.microsoft.com/office/drawing/2016/5/13/chartex" xmlns:cx8="http://schemas.microsoft.com/office/drawing/2016/5/14/chartex" xmlns:mc="http://schemas.openxmlformats.org/markup-compatibility/2006" xmlns:aink="http://schemas.microsoft.com/office/drawing/2016/ink" xmlns:am3d="http://schemas.microsoft.com/office/drawing/2017/model3d" xmlns:o="urn:schemas-microsoft-com:office:office" xmlns:oel="http://schemas.microsoft.com/office/2019/extlst" xmlns:r="http://schemas.openxmlformats.org/officeDocument/2006/relationships" xmlns:m="http://schemas.openxmlformats.org/officeDocument/2006/math" xmlns:v="urn:schemas-microsoft-com:vml" xmlns:wp14="http://schemas.microsoft.com/office/word/2010/wordprocessingDrawing" xmlns:wp="http://schemas.openxmlformats.org/drawingml/2006/wordprocessingDrawing" xmlns:w10="urn:schemas-microsoft-com:office:word" xmlns:w="http://schemas.openxmlformats.org/wordprocessingml/2006/main" xmlns:w14="http://schemas.microsoft.com/office/word/2010/wordml" xmlns:w15="http://schemas.microsoft.com/office/word/2012/wordml" xmlns:w16cex="http://schemas.microsoft.com/office/word/2018/wordml/cex" xmlns:w16cid="http://schemas.microsoft.com/office/word/2016/wordml/cid" xmlns:w16="http://schemas.microsoft.com/office/word/2018/wordml" xmlns:w16sdtdh="http://schemas.microsoft.com/office/word/2020/wordml/sdtdatahash" xmlns:w16se="http://schemas.microsoft.com/office/word/2015/wordml/symex" xmlns:wpg="http://schemas.microsoft.com/office/word/2010/wordprocessingGroup" xmlns:wpi="http://schemas.microsoft.com/office/word/2010/wordprocessingInk" xmlns:wne="http://schemas.microsoft.com/office/word/2006/wordml" xmlns:wps="http://schemas.microsoft.com/office/word/2010/wordprocessingShape" mc:Ignorable="w14 w15 w16se w16cid w16 w16cex w16sdtdh wp14">
+<w:document xmlns:wpc="http://schemas.microsoft.com/office/word/2010/wordprocessingCanvas" xmlns:cx="http://schemas.microsoft.com/office/drawing/2014/chartex" xmlns:cx1="http://schemas.microsoft.com/office/drawing/2015/9/8/chartex" xmlns:cx2="http://schemas.microsoft.com/office/drawing/2015/10/21/chartex" xmlns:cx3="http://schemas.microsoft.com/office/drawing/2016/5/9/chartex" xmlns:cx4="http://schemas.microsoft.com/office/drawing/2016/5/10/chartex" xmlns:cx5="http://schemas.microsoft.com/office/drawing/2016/5/11/chartex" xmlns:cx6="http://schemas.microsoft.com/office/drawing/2016/5/12/chartex" xmlns:cx7="http://schemas.microsoft.com/office/drawing/2016/5/13/chartex" xmlns:cx8="http://schemas.microsoft.com/office/drawing/2016/5/14/chartex" xmlns:mc="http://schemas.openxmlformats.org/markup-compatibility/2006" xmlns:aink="http://schemas.microsoft.com/office/drawing/2016/ink" xmlns:am3d="http://schemas.microsoft.com/office/drawing/2017/model3d" xmlns:o="urn:schemas-microsoft-com:office:office" xmlns:oel="http://schemas.microsoft.com/office/2019/extlst" xmlns:r="http://schemas.openxmlformats.org/officeDocument/2006/relationships" xmlns:m="http://schemas.openxmlformats.org/officeDocument/2006/math" xmlns:v="urn:schemas-microsoft-com:vml" xmlns:wp14="http://schemas.microsoft.com/office/word/2010/wordprocessingDrawing" xmlns:wp="http://schemas.openxmlformats.org/drawingml/2006/wordprocessingDrawing" xmlns:w10="urn:schemas-microsoft-com:office:word" xmlns:w="http://schemas.openxmlformats.org/wordprocessingml/2006/main" xmlns:w14="http://schemas.microsoft.com/office/word/2010/wordml" xmlns:w15="http://schemas.microsoft.com/office/word/2012/wordml" xmlns:w16cex="http://schemas.microsoft.com/office/word/2018/wordml/cex" xmlns:w16cid="http://schemas.microsoft.com/office/word/2016/wordml/cid" xmlns:w16="http://schemas.microsoft.com/office/word/2018/wordml" xmlns:w16du="http://schemas.microsoft.com/office/word/2023/wordml/word16du" xmlns:w16sdtdh="http://schemas.microsoft.com/office/word/2020/wordml/sdtdatahash" xmlns:w16se="http://schemas.microsoft.com/office/word/2015/wordml/symex" xmlns:wpg="http://schemas.microsoft.com/office/word/2010/wordprocessingGroup" xmlns:wpi="http://schemas.microsoft.com/office/word/2010/wordprocessingInk" xmlns:wne="http://schemas.microsoft.com/office/word/2006/wordml" xmlns:wps="http://schemas.microsoft.com/office/word/2010/wordprocessingShape" mc:Ignorable="w14 w15 w16se w16cid w16 w16cex w16sdtdh w16du wp14">
   <w:body>
     <w:p>
       <w:pPr>
@@ -308,6 +308,9 @@
         <w:jc w:val="center"/>
       </w:pPr>
       <w:r>
+        <w:rPr>
+          <w:noProof/>
+        </w:rPr>
         <w:drawing>
           <wp:inline distT="0" distB="0" distL="0" distR="0" wp14:anchorId="1C3BDFDA" wp14:editId="545B1E63">
             <wp:extent cx="3371353" cy="390988"/>
@@ -373,6 +376,9 @@
         <w:jc w:val="center"/>
       </w:pPr>
       <w:r>
+        <w:rPr>
+          <w:noProof/>
+        </w:rPr>
         <w:drawing>
           <wp:inline distT="0" distB="0" distL="0" distR="0" wp14:anchorId="21855C2F" wp14:editId="1286DC5F">
             <wp:extent cx="3411110" cy="380188"/>
@@ -438,6 +444,9 @@
         <w:jc w:val="center"/>
       </w:pPr>
       <w:r>
+        <w:rPr>
+          <w:noProof/>
+        </w:rPr>
         <w:drawing>
           <wp:inline distT="0" distB="0" distL="0" distR="0" wp14:anchorId="0D50AE2F" wp14:editId="59CFC350">
             <wp:extent cx="3352105" cy="331071"/>
@@ -969,6 +978,7 @@
       <w:r>
         <w:rPr>
           <w:rFonts w:ascii="Arial" w:hAnsi="Arial" w:cs="Arial"/>
+          <w:noProof/>
           <w:sz w:val="24"/>
           <w:szCs w:val="24"/>
         </w:rPr>
@@ -1354,6 +1364,7 @@
     </w:p>
     <w:p>
       <w:pPr>
+        <w:jc w:val="both"/>
         <w:rPr>
           <w:rFonts w:ascii="Arial" w:hAnsi="Arial" w:cs="Arial"/>
           <w:sz w:val="24"/>
@@ -1678,7 +1689,23 @@
           <w:sz w:val="24"/>
           <w:szCs w:val="24"/>
         </w:rPr>
-        <w:t>embeddings</w:t>
+        <w:t>embe</w:t>
+      </w:r>
+      <w:r>
+        <w:rPr>
+          <w:rFonts w:ascii="Arial" w:hAnsi="Arial" w:cs="Arial"/>
+          <w:sz w:val="24"/>
+          <w:szCs w:val="24"/>
+        </w:rPr>
+        <w:t>d</w:t>
+      </w:r>
+      <w:r>
+        <w:rPr>
+          <w:rFonts w:ascii="Arial" w:hAnsi="Arial" w:cs="Arial"/>
+          <w:sz w:val="24"/>
+          <w:szCs w:val="24"/>
+        </w:rPr>
+        <w:t>dings</w:t>
       </w:r>
       <w:proofErr w:type="spellEnd"/>
     </w:p>
@@ -1752,7 +1779,7 @@
           <w:sz w:val="24"/>
           <w:szCs w:val="24"/>
         </w:rPr>
-        <w:t>encodding</w:t>
+        <w:t>encoding</w:t>
       </w:r>
       <w:proofErr w:type="spellEnd"/>
       <w:r>
@@ -1784,25 +1811,23 @@
           <w:sz w:val="24"/>
           <w:szCs w:val="24"/>
         </w:rPr>
-        <w:t xml:space="preserve">Utilizando la atención </w:t>
-      </w:r>
-      <w:proofErr w:type="spellStart"/>
-      <w:r>
-        <w:rPr>
-          <w:rFonts w:ascii="Arial" w:hAnsi="Arial" w:cs="Arial"/>
-          <w:sz w:val="24"/>
-          <w:szCs w:val="24"/>
-        </w:rPr>
-        <w:t>curzada</w:t>
-      </w:r>
-      <w:proofErr w:type="spellEnd"/>
-      <w:r>
-        <w:rPr>
-          <w:rFonts w:ascii="Arial" w:hAnsi="Arial" w:cs="Arial"/>
-          <w:sz w:val="24"/>
-          <w:szCs w:val="24"/>
-        </w:rPr>
-        <w:t>, toma las palabras y sus estados para proponer un equivalente</w:t>
+        <w:t>Utilizando la atención c</w:t>
+      </w:r>
+      <w:r>
+        <w:rPr>
+          <w:rFonts w:ascii="Arial" w:hAnsi="Arial" w:cs="Arial"/>
+          <w:sz w:val="24"/>
+          <w:szCs w:val="24"/>
+        </w:rPr>
+        <w:t>r</w:t>
+      </w:r>
+      <w:r>
+        <w:rPr>
+          <w:rFonts w:ascii="Arial" w:hAnsi="Arial" w:cs="Arial"/>
+          <w:sz w:val="24"/>
+          <w:szCs w:val="24"/>
+        </w:rPr>
+        <w:t>uzada, toma las palabras y sus estados para proponer un equivalente</w:t>
       </w:r>
     </w:p>
     <w:p>
@@ -3009,8 +3034,26 @@
           <w:sz w:val="24"/>
           <w:szCs w:val="24"/>
         </w:rPr>
-        <w:t>Ejecución del entorno: rasa Shell</w:t>
-      </w:r>
+        <w:t xml:space="preserve">Ejecución del entorno: rasa </w:t>
+      </w:r>
+      <w:proofErr w:type="spellStart"/>
+      <w:r>
+        <w:rPr>
+          <w:rFonts w:ascii="Arial" w:hAnsi="Arial" w:cs="Arial"/>
+          <w:sz w:val="24"/>
+          <w:szCs w:val="24"/>
+        </w:rPr>
+        <w:t>s</w:t>
+      </w:r>
+      <w:r>
+        <w:rPr>
+          <w:rFonts w:ascii="Arial" w:hAnsi="Arial" w:cs="Arial"/>
+          <w:sz w:val="24"/>
+          <w:szCs w:val="24"/>
+        </w:rPr>
+        <w:t>hell</w:t>
+      </w:r>
+      <w:proofErr w:type="spellEnd"/>
     </w:p>
     <w:p>
       <w:pPr>
@@ -3186,7 +3229,23 @@
           <w:sz w:val="24"/>
           <w:szCs w:val="24"/>
         </w:rPr>
-        <w:t>Enpoints</w:t>
+        <w:t>En</w:t>
+      </w:r>
+      <w:r>
+        <w:rPr>
+          <w:rFonts w:ascii="Arial" w:hAnsi="Arial" w:cs="Arial"/>
+          <w:sz w:val="24"/>
+          <w:szCs w:val="24"/>
+        </w:rPr>
+        <w:t>d</w:t>
+      </w:r>
+      <w:r>
+        <w:rPr>
+          <w:rFonts w:ascii="Arial" w:hAnsi="Arial" w:cs="Arial"/>
+          <w:sz w:val="24"/>
+          <w:szCs w:val="24"/>
+        </w:rPr>
+        <w:t>points</w:t>
       </w:r>
       <w:proofErr w:type="spellEnd"/>
       <w:r>
@@ -3314,16 +3373,14 @@
         </w:rPr>
         <w:t xml:space="preserve">Historias del </w:t>
       </w:r>
-      <w:proofErr w:type="spellStart"/>
-      <w:r>
-        <w:rPr>
-          <w:rFonts w:ascii="Arial" w:hAnsi="Arial" w:cs="Arial"/>
-          <w:sz w:val="24"/>
-          <w:szCs w:val="24"/>
-        </w:rPr>
-        <w:t>ususario</w:t>
-      </w:r>
-      <w:proofErr w:type="spellEnd"/>
+      <w:r>
+        <w:rPr>
+          <w:rFonts w:ascii="Arial" w:hAnsi="Arial" w:cs="Arial"/>
+          <w:sz w:val="24"/>
+          <w:szCs w:val="24"/>
+        </w:rPr>
+        <w:t>usuario</w:t>
+      </w:r>
       <w:r>
         <w:rPr>
           <w:rFonts w:ascii="Arial" w:hAnsi="Arial" w:cs="Arial"/>
@@ -3416,16 +3473,14 @@
         </w:rPr>
         <w:t xml:space="preserve"> </w:t>
       </w:r>
-      <w:proofErr w:type="spellStart"/>
-      <w:r>
-        <w:rPr>
-          <w:rFonts w:ascii="Arial" w:hAnsi="Arial" w:cs="Arial"/>
-          <w:sz w:val="24"/>
-          <w:szCs w:val="24"/>
-        </w:rPr>
-        <w:t>ususario</w:t>
-      </w:r>
-      <w:proofErr w:type="spellEnd"/>
+      <w:r>
+        <w:rPr>
+          <w:rFonts w:ascii="Arial" w:hAnsi="Arial" w:cs="Arial"/>
+          <w:sz w:val="24"/>
+          <w:szCs w:val="24"/>
+        </w:rPr>
+        <w:t>usuario</w:t>
+      </w:r>
       <w:r>
         <w:rPr>
           <w:rFonts w:ascii="Arial" w:hAnsi="Arial" w:cs="Arial"/>
@@ -4108,7 +4163,23 @@
           <w:sz w:val="24"/>
           <w:szCs w:val="24"/>
         </w:rPr>
-        <w:t xml:space="preserve">Los formularios se tienen que declara en </w:t>
+        <w:t>Los formularios se tienen que declara</w:t>
+      </w:r>
+      <w:r>
+        <w:rPr>
+          <w:rFonts w:ascii="Arial" w:hAnsi="Arial" w:cs="Arial"/>
+          <w:sz w:val="24"/>
+          <w:szCs w:val="24"/>
+        </w:rPr>
+        <w:t>r</w:t>
+      </w:r>
+      <w:r>
+        <w:rPr>
+          <w:rFonts w:ascii="Arial" w:hAnsi="Arial" w:cs="Arial"/>
+          <w:sz w:val="24"/>
+          <w:szCs w:val="24"/>
+        </w:rPr>
+        <w:t xml:space="preserve"> en </w:t>
       </w:r>
       <w:proofErr w:type="spellStart"/>
       <w:r>
@@ -4455,7 +4526,7 @@
 </file>
 
 <file path=word/numbering.xml><?xml version="1.0" encoding="utf-8"?>
-<w:numbering xmlns:wpc="http://schemas.microsoft.com/office/word/2010/wordprocessingCanvas" xmlns:cx="http://schemas.microsoft.com/office/drawing/2014/chartex" xmlns:cx1="http://schemas.microsoft.com/office/drawing/2015/9/8/chartex" xmlns:cx2="http://schemas.microsoft.com/office/drawing/2015/10/21/chartex" xmlns:cx3="http://schemas.microsoft.com/office/drawing/2016/5/9/chartex" xmlns:cx4="http://schemas.microsoft.com/office/drawing/2016/5/10/chartex" xmlns:cx5="http://schemas.microsoft.com/office/drawing/2016/5/11/chartex" xmlns:cx6="http://schemas.microsoft.com/office/drawing/2016/5/12/chartex" xmlns:cx7="http://schemas.microsoft.com/office/drawing/2016/5/13/chartex" xmlns:cx8="http://schemas.microsoft.com/office/drawing/2016/5/14/chartex" xmlns:mc="http://schemas.openxmlformats.org/markup-compatibility/2006" xmlns:aink="http://schemas.microsoft.com/office/drawing/2016/ink" xmlns:am3d="http://schemas.microsoft.com/office/drawing/2017/model3d" xmlns:o="urn:schemas-microsoft-com:office:office" xmlns:oel="http://schemas.microsoft.com/office/2019/extlst" xmlns:r="http://schemas.openxmlformats.org/officeDocument/2006/relationships" xmlns:m="http://schemas.openxmlformats.org/officeDocument/2006/math" xmlns:v="urn:schemas-microsoft-com:vml" xmlns:wp14="http://schemas.microsoft.com/office/word/2010/wordprocessingDrawing" xmlns:wp="http://schemas.openxmlformats.org/drawingml/2006/wordprocessingDrawing" xmlns:w10="urn:schemas-microsoft-com:office:word" xmlns:w="http://schemas.openxmlformats.org/wordprocessingml/2006/main" xmlns:w14="http://schemas.microsoft.com/office/word/2010/wordml" xmlns:w15="http://schemas.microsoft.com/office/word/2012/wordml" xmlns:w16cex="http://schemas.microsoft.com/office/word/2018/wordml/cex" xmlns:w16cid="http://schemas.microsoft.com/office/word/2016/wordml/cid" xmlns:w16="http://schemas.microsoft.com/office/word/2018/wordml" xmlns:w16sdtdh="http://schemas.microsoft.com/office/word/2020/wordml/sdtdatahash" xmlns:w16se="http://schemas.microsoft.com/office/word/2015/wordml/symex" xmlns:wpg="http://schemas.microsoft.com/office/word/2010/wordprocessingGroup" xmlns:wpi="http://schemas.microsoft.com/office/word/2010/wordprocessingInk" xmlns:wne="http://schemas.microsoft.com/office/word/2006/wordml" xmlns:wps="http://schemas.microsoft.com/office/word/2010/wordprocessingShape" mc:Ignorable="w14 w15 w16se w16cid w16 w16cex w16sdtdh wp14">
+<w:numbering xmlns:wpc="http://schemas.microsoft.com/office/word/2010/wordprocessingCanvas" xmlns:cx="http://schemas.microsoft.com/office/drawing/2014/chartex" xmlns:cx1="http://schemas.microsoft.com/office/drawing/2015/9/8/chartex" xmlns:cx2="http://schemas.microsoft.com/office/drawing/2015/10/21/chartex" xmlns:cx3="http://schemas.microsoft.com/office/drawing/2016/5/9/chartex" xmlns:cx4="http://schemas.microsoft.com/office/drawing/2016/5/10/chartex" xmlns:cx5="http://schemas.microsoft.com/office/drawing/2016/5/11/chartex" xmlns:cx6="http://schemas.microsoft.com/office/drawing/2016/5/12/chartex" xmlns:cx7="http://schemas.microsoft.com/office/drawing/2016/5/13/chartex" xmlns:cx8="http://schemas.microsoft.com/office/drawing/2016/5/14/chartex" xmlns:mc="http://schemas.openxmlformats.org/markup-compatibility/2006" xmlns:aink="http://schemas.microsoft.com/office/drawing/2016/ink" xmlns:am3d="http://schemas.microsoft.com/office/drawing/2017/model3d" xmlns:o="urn:schemas-microsoft-com:office:office" xmlns:oel="http://schemas.microsoft.com/office/2019/extlst" xmlns:r="http://schemas.openxmlformats.org/officeDocument/2006/relationships" xmlns:m="http://schemas.openxmlformats.org/officeDocument/2006/math" xmlns:v="urn:schemas-microsoft-com:vml" xmlns:wp14="http://schemas.microsoft.com/office/word/2010/wordprocessingDrawing" xmlns:wp="http://schemas.openxmlformats.org/drawingml/2006/wordprocessingDrawing" xmlns:w10="urn:schemas-microsoft-com:office:word" xmlns:w="http://schemas.openxmlformats.org/wordprocessingml/2006/main" xmlns:w14="http://schemas.microsoft.com/office/word/2010/wordml" xmlns:w15="http://schemas.microsoft.com/office/word/2012/wordml" xmlns:w16cex="http://schemas.microsoft.com/office/word/2018/wordml/cex" xmlns:w16cid="http://schemas.microsoft.com/office/word/2016/wordml/cid" xmlns:w16="http://schemas.microsoft.com/office/word/2018/wordml" xmlns:w16du="http://schemas.microsoft.com/office/word/2023/wordml/word16du" xmlns:w16sdtdh="http://schemas.microsoft.com/office/word/2020/wordml/sdtdatahash" xmlns:w16se="http://schemas.microsoft.com/office/word/2015/wordml/symex" xmlns:wpg="http://schemas.microsoft.com/office/word/2010/wordprocessingGroup" xmlns:wpi="http://schemas.microsoft.com/office/word/2010/wordprocessingInk" xmlns:wne="http://schemas.microsoft.com/office/word/2006/wordml" xmlns:wps="http://schemas.microsoft.com/office/word/2010/wordprocessingShape" mc:Ignorable="w14 w15 w16se w16cid w16 w16cex w16sdtdh w16du wp14">
   <w:abstractNum w:abstractNumId="0" w15:restartNumberingAfterBreak="0">
     <w:nsid w:val="38A72212"/>
     <w:multiLevelType w:val="hybridMultilevel"/>
@@ -4851,7 +4922,7 @@
 </file>
 
 <file path=word/styles.xml><?xml version="1.0" encoding="utf-8"?>
-<w:styles xmlns:mc="http://schemas.openxmlformats.org/markup-compatibility/2006" xmlns:r="http://schemas.openxmlformats.org/officeDocument/2006/relationships" xmlns:w="http://schemas.openxmlformats.org/wordprocessingml/2006/main" xmlns:w14="http://schemas.microsoft.com/office/word/2010/wordml" xmlns:w15="http://schemas.microsoft.com/office/word/2012/wordml" xmlns:w16cex="http://schemas.microsoft.com/office/word/2018/wordml/cex" xmlns:w16cid="http://schemas.microsoft.com/office/word/2016/wordml/cid" xmlns:w16="http://schemas.microsoft.com/office/word/2018/wordml" xmlns:w16sdtdh="http://schemas.microsoft.com/office/word/2020/wordml/sdtdatahash" xmlns:w16se="http://schemas.microsoft.com/office/word/2015/wordml/symex" mc:Ignorable="w14 w15 w16se w16cid w16 w16cex w16sdtdh">
+<w:styles xmlns:mc="http://schemas.openxmlformats.org/markup-compatibility/2006" xmlns:r="http://schemas.openxmlformats.org/officeDocument/2006/relationships" xmlns:w="http://schemas.openxmlformats.org/wordprocessingml/2006/main" xmlns:w14="http://schemas.microsoft.com/office/word/2010/wordml" xmlns:w15="http://schemas.microsoft.com/office/word/2012/wordml" xmlns:w16cex="http://schemas.microsoft.com/office/word/2018/wordml/cex" xmlns:w16cid="http://schemas.microsoft.com/office/word/2016/wordml/cid" xmlns:w16="http://schemas.microsoft.com/office/word/2018/wordml" xmlns:w16du="http://schemas.microsoft.com/office/word/2023/wordml/word16du" xmlns:w16sdtdh="http://schemas.microsoft.com/office/word/2020/wordml/sdtdatahash" xmlns:w16se="http://schemas.microsoft.com/office/word/2015/wordml/symex" mc:Ignorable="w14 w15 w16se w16cid w16 w16cex w16sdtdh w16du">
   <w:docDefaults>
     <w:rPrDefault>
       <w:rPr>

</xml_diff>